<commit_message>
:rocket: API 3 BDD completa
</commit_message>
<xml_diff>
--- a/1_bdd/API_3.docx
+++ b/1_bdd/API_3.docx
@@ -508,11 +508,37 @@
     </w:p>
     <w:p/>
     <w:p>
-      <w:r>
-        <w:t>Texto de introducción.</w:t>
-      </w:r>
-    </w:p>
-    <w:p/>
+      <w:pPr>
+        <w:ind w:firstLine="708"/>
+      </w:pPr>
+      <w:r>
+        <w:t>En esta tercera iteración del proyecto de base de datos para la biblioteca de la Universidad Puls-AR, nuestro objetivo es consolidar las funcionalidades previamente desarrolladas, incorporando mejoras orientadas a un entorno profesional y manejando nuevas consultas para un análisis más profundo de los datos. A lo largo de esta actividad, exploraremos cómo optimizar la trazabilidad de los préstamos, obtener estadísticas relevantes, y trabajar con vistas que integren información clave del sistema, como los lectores y los libros que tienen en préstamo.</w:t>
+      </w:r>
+    </w:p>
+    <w:p>
+      <w:pPr>
+        <w:ind w:firstLine="708"/>
+      </w:pPr>
+      <w:r>
+        <w:t>En el proceso, hemos tomado ciertas licencias para acercarnos a las prácticas comunes en ambientes profesionales. Por ejemplo, en lugar de eliminar registros relacionados con préstamos, optamos por actualizar un campo que refleja el estado del préstamo, lo que permite conservar el historial completo y garantizar la trazabilidad de los datos. Esta decisión responde tanto a las necesidades de escalabilidad del sistema como a la importancia de mantener registros históricos para análisis futuros.</w:t>
+      </w:r>
+    </w:p>
+    <w:p>
+      <w:pPr>
+        <w:ind w:firstLine="708"/>
+      </w:pPr>
+      <w:r>
+        <w:t>Además, se han aplicado técnicas como la creación de vistas para centralizar información relevante y simplificar futuras consultas, así como el uso de funciones avanzadas para trabajar con fechas, cálculos y agrupaciones dinámicas. Estas mejoras aseguran que el sistema sea no solo funcional, sino también adaptable a nuevos requerimientos.</w:t>
+      </w:r>
+    </w:p>
+    <w:p>
+      <w:pPr>
+        <w:ind w:firstLine="708"/>
+      </w:pPr>
+      <w:r>
+        <w:t>En resumen, esta iteración busca no solo cumplir con los requerimientos propuestos, sino también preparar la base de datos para un uso más robusto y profesional.</w:t>
+      </w:r>
+    </w:p>
     <w:p/>
     <w:p>
       <w:pPr>
@@ -548,13 +574,7 @@
         <w:ind w:firstLine="426"/>
       </w:pPr>
       <w:r>
-        <w:t xml:space="preserve">Tal como se mencionó (y profundizó) en la API anterior, la confección de las dos tablas troncales de la biblioteca de la Universidad Puls-AR </w:t>
-      </w:r>
-      <w:r>
-        <w:t>(Libros y Lectores)</w:t>
-      </w:r>
-      <w:r>
-        <w:t xml:space="preserve">, no es ciertamente escalable ya que no se pueden </w:t>
+        <w:t xml:space="preserve">Tal como se mencionó (y profundizó) en la API anterior, la confección de las dos tablas troncales de la biblioteca de la Universidad Puls-AR (Libros y Lectores), no es ciertamente escalable ya que no se pueden </w:t>
       </w:r>
       <w:r>
         <w:rPr>
@@ -588,11 +608,13 @@
         <w:br/>
       </w:r>
       <w:r>
+        <w:lastRenderedPageBreak/>
         <w:br/>
       </w:r>
       <w:r>
         <w:rPr>
           <w:rFonts w:ascii="Consolas" w:hAnsi="Consolas" w:cs="Consolas"/>
+          <w:noProof/>
         </w:rPr>
         <w:drawing>
           <wp:inline distT="0" distB="0" distL="0" distR="0" wp14:anchorId="2644E0C6" wp14:editId="2ABC79C3">
@@ -661,13 +683,7 @@
         <w:rPr>
           <w:rFonts w:cs="Arial"/>
         </w:rPr>
-        <w:t xml:space="preserve"> </w:t>
-      </w:r>
-      <w:r>
-        <w:rPr>
-          <w:rFonts w:cs="Arial"/>
-        </w:rPr>
-        <w:t xml:space="preserve">conecta a </w:t>
+        <w:t xml:space="preserve"> conecta a </w:t>
       </w:r>
       <w:r>
         <w:rPr>
@@ -733,8 +749,8 @@
       <w:r>
         <w:rPr>
           <w:rFonts w:cs="Arial"/>
-        </w:rPr>
-        <w:lastRenderedPageBreak/>
+          <w:noProof/>
+        </w:rPr>
         <w:drawing>
           <wp:inline distT="0" distB="0" distL="0" distR="0" wp14:anchorId="5D72F19A" wp14:editId="050F2F5A">
             <wp:extent cx="4038600" cy="2699320"/>
@@ -818,11 +834,13 @@
         <w:rPr>
           <w:noProof/>
         </w:rPr>
+        <w:lastRenderedPageBreak/>
         <w:t xml:space="preserve"> </w:t>
       </w:r>
       <w:r>
         <w:rPr>
           <w:rFonts w:cs="Arial"/>
+          <w:noProof/>
         </w:rPr>
         <w:drawing>
           <wp:inline distT="0" distB="0" distL="0" distR="0" wp14:anchorId="5268A378" wp14:editId="38D29208">
@@ -996,11 +1014,13 @@
         <w:jc w:val="center"/>
       </w:pPr>
       <w:r>
-        <w:lastRenderedPageBreak/>
+        <w:rPr>
+          <w:noProof/>
+        </w:rPr>
         <w:drawing>
-          <wp:inline distT="0" distB="0" distL="0" distR="0" wp14:anchorId="0CF4F879" wp14:editId="13C0B426">
-            <wp:extent cx="4326466" cy="4386188"/>
-            <wp:effectExtent l="0" t="0" r="4445" b="0"/>
+          <wp:inline distT="0" distB="0" distL="0" distR="0" wp14:anchorId="0CF4F879" wp14:editId="73895280">
+            <wp:extent cx="3792772" cy="3845130"/>
+            <wp:effectExtent l="0" t="0" r="5080" b="3175"/>
             <wp:docPr id="1146240680" name="Picture 1"/>
             <wp:cNvGraphicFramePr>
               <a:graphicFrameLocks xmlns:a="http://schemas.openxmlformats.org/drawingml/2006/main" noChangeAspect="1"/>
@@ -1021,7 +1041,7 @@
                   <pic:spPr>
                     <a:xfrm>
                       <a:off x="0" y="0"/>
-                      <a:ext cx="4414153" cy="4475086"/>
+                      <a:ext cx="3938195" cy="3992561"/>
                     </a:xfrm>
                     <a:prstGeom prst="rect">
                       <a:avLst/>
@@ -1037,6 +1057,7 @@
     <w:p>
       <w:pPr>
         <w:pStyle w:val="Caption"/>
+        <w:jc w:val="center"/>
       </w:pPr>
       <w:r>
         <w:t xml:space="preserve">Ilustración </w:t>
@@ -1078,6 +1099,9 @@
         <w:jc w:val="center"/>
       </w:pPr>
       <w:r>
+        <w:rPr>
+          <w:noProof/>
+        </w:rPr>
         <w:lastRenderedPageBreak/>
         <w:drawing>
           <wp:inline distT="0" distB="0" distL="0" distR="0" wp14:anchorId="07987FCA" wp14:editId="4CB3149D">
@@ -1168,9 +1192,218 @@
     </w:p>
     <w:p>
       <w:pPr>
+        <w:ind w:firstLine="360"/>
+      </w:pPr>
+      <w:r>
+        <w:t xml:space="preserve">Para conocer la popularidad de los libros en términos de préstamos, se realizó una consulta que cuenta cuántas veces cada libro ha sido prestado. Se utilizó la función </w:t>
+      </w:r>
+      <w:r>
+        <w:rPr>
+          <w:rFonts w:ascii="Consolas" w:hAnsi="Consolas" w:cs="Consolas"/>
+          <w:b/>
+          <w:bCs/>
+          <w:highlight w:val="darkGray"/>
+        </w:rPr>
+        <w:t>COUNT()</w:t>
+      </w:r>
+      <w:r>
+        <w:t xml:space="preserve"> sobre los registros de la tabla </w:t>
+      </w:r>
+      <w:r>
+        <w:rPr>
+          <w:rFonts w:ascii="Consolas" w:hAnsi="Consolas" w:cs="Consolas"/>
+          <w:b/>
+          <w:bCs/>
+          <w:highlight w:val="darkGray"/>
+        </w:rPr>
+        <w:t>p</w:t>
+      </w:r>
+      <w:r>
+        <w:rPr>
+          <w:rFonts w:ascii="Consolas" w:hAnsi="Consolas" w:cs="Consolas"/>
+          <w:b/>
+          <w:bCs/>
+          <w:highlight w:val="darkGray"/>
+        </w:rPr>
+        <w:t>restamos</w:t>
+      </w:r>
+      <w:r>
+        <w:t xml:space="preserve">, relacionándolos con los nombres de los libros en la tabla </w:t>
+      </w:r>
+      <w:r>
+        <w:rPr>
+          <w:rFonts w:ascii="Consolas" w:hAnsi="Consolas" w:cs="Consolas"/>
+          <w:b/>
+          <w:bCs/>
+          <w:highlight w:val="darkGray"/>
+        </w:rPr>
+        <w:t>libros</w:t>
+      </w:r>
+      <w:r>
+        <w:t xml:space="preserve"> mediante un </w:t>
+      </w:r>
+      <w:r>
+        <w:rPr>
+          <w:rFonts w:ascii="Consolas" w:hAnsi="Consolas" w:cs="Consolas"/>
+          <w:b/>
+          <w:bCs/>
+          <w:highlight w:val="darkGray"/>
+        </w:rPr>
+        <w:t>JOIN</w:t>
+      </w:r>
+      <w:r>
+        <w:t xml:space="preserve">. Los alias </w:t>
+      </w:r>
+      <w:r>
+        <w:rPr>
+          <w:rFonts w:ascii="Consolas" w:hAnsi="Consolas" w:cs="Consolas"/>
+          <w:b/>
+          <w:bCs/>
+          <w:highlight w:val="darkGray"/>
+        </w:rPr>
+        <w:t>loans</w:t>
+      </w:r>
+      <w:r>
+        <w:t xml:space="preserve"> y </w:t>
+      </w:r>
+      <w:r>
+        <w:rPr>
+          <w:rFonts w:ascii="Consolas" w:hAnsi="Consolas" w:cs="Consolas"/>
+          <w:b/>
+          <w:bCs/>
+          <w:highlight w:val="darkGray"/>
+        </w:rPr>
+        <w:t>books</w:t>
+      </w:r>
+      <w:r>
+        <w:t xml:space="preserve"> se asignaron a las tablas </w:t>
+      </w:r>
+      <w:proofErr w:type="spellStart"/>
+      <w:r>
+        <w:rPr>
+          <w:rFonts w:ascii="Consolas" w:hAnsi="Consolas" w:cs="Consolas"/>
+          <w:b/>
+          <w:bCs/>
+          <w:highlight w:val="darkGray"/>
+        </w:rPr>
+        <w:t>p</w:t>
+      </w:r>
+      <w:r>
+        <w:rPr>
+          <w:rFonts w:ascii="Consolas" w:hAnsi="Consolas" w:cs="Consolas"/>
+          <w:b/>
+          <w:bCs/>
+          <w:highlight w:val="darkGray"/>
+        </w:rPr>
+        <w:t>restamos</w:t>
+      </w:r>
+      <w:proofErr w:type="spellEnd"/>
+      <w:r>
+        <w:t xml:space="preserve"> y </w:t>
+      </w:r>
+      <w:r>
+        <w:rPr>
+          <w:rFonts w:ascii="Consolas" w:hAnsi="Consolas" w:cs="Consolas"/>
+          <w:b/>
+          <w:bCs/>
+          <w:highlight w:val="darkGray"/>
+        </w:rPr>
+        <w:t>libros</w:t>
+      </w:r>
+      <w:r>
+        <w:t>, respectivamente, para simplificar su uso en la consulta. Asimismo, se crearon alias descriptivos para las columnas resultantes, como "</w:t>
+      </w:r>
+      <w:r>
+        <w:rPr>
+          <w:rFonts w:ascii="Consolas" w:hAnsi="Consolas" w:cs="Consolas"/>
+          <w:b/>
+          <w:bCs/>
+          <w:highlight w:val="darkGray"/>
+        </w:rPr>
+        <w:t>Libro Prestado"</w:t>
+      </w:r>
+      <w:r>
+        <w:rPr>
+          <w:rFonts w:ascii="Consolas" w:hAnsi="Consolas" w:cs="Consolas"/>
+          <w:b/>
+          <w:bCs/>
+        </w:rPr>
+        <w:t xml:space="preserve"> </w:t>
+      </w:r>
+      <w:r>
+        <w:t>y "</w:t>
+      </w:r>
+      <w:r>
+        <w:rPr>
+          <w:rFonts w:ascii="Consolas" w:hAnsi="Consolas" w:cs="Consolas"/>
+          <w:b/>
+          <w:bCs/>
+          <w:highlight w:val="darkGray"/>
+        </w:rPr>
+        <w:t>Veces Prestado"</w:t>
+      </w:r>
+      <w:r>
+        <w:rPr>
+          <w:rFonts w:cs="Arial"/>
+          <w:b/>
+          <w:bCs/>
+        </w:rPr>
+        <w:t>,</w:t>
+      </w:r>
+      <w:r>
+        <w:t xml:space="preserve"> facilitando la comprensión de los datos mostrados. Los resultados se </w:t>
+      </w:r>
+      <w:r>
+        <w:rPr>
+          <w:b/>
+          <w:bCs/>
+        </w:rPr>
+        <w:t>agrupan por título del libro</w:t>
+      </w:r>
+      <w:r>
+        <w:t xml:space="preserve"> y se ordenan en </w:t>
+      </w:r>
+      <w:r>
+        <w:rPr>
+          <w:b/>
+          <w:bCs/>
+        </w:rPr>
+        <w:t>orden</w:t>
+      </w:r>
+      <w:r>
+        <w:t xml:space="preserve"> </w:t>
+      </w:r>
+      <w:r>
+        <w:rPr>
+          <w:b/>
+          <w:bCs/>
+        </w:rPr>
+        <w:t>descendente</w:t>
+      </w:r>
+      <w:r>
+        <w:t xml:space="preserve"> según </w:t>
+      </w:r>
+      <w:r>
+        <w:rPr>
+          <w:b/>
+          <w:bCs/>
+        </w:rPr>
+        <w:t>la cantidad de préstamos</w:t>
+      </w:r>
+      <w:r>
+        <w:t>, mostrando primero los libros más solicitados.</w:t>
+      </w:r>
+    </w:p>
+    <w:p>
+      <w:pPr>
+        <w:keepNext/>
         <w:jc w:val="center"/>
       </w:pPr>
       <w:r>
+        <w:rPr>
+          <w:noProof/>
+        </w:rPr>
+        <w:lastRenderedPageBreak/>
         <w:drawing>
           <wp:inline distT="0" distB="0" distL="0" distR="0" wp14:anchorId="2F5091E5" wp14:editId="2934F191">
             <wp:extent cx="3640667" cy="2332366"/>
@@ -1210,6 +1443,36 @@
     </w:p>
     <w:p>
       <w:pPr>
+        <w:pStyle w:val="Caption"/>
+        <w:jc w:val="center"/>
+      </w:pPr>
+      <w:r>
+        <w:t xml:space="preserve">Ilustración </w:t>
+      </w:r>
+      <w:r>
+        <w:fldChar w:fldCharType="begin"/>
+      </w:r>
+      <w:r>
+        <w:instrText xml:space="preserve"> SEQ Ilustración \* ARABIC </w:instrText>
+      </w:r>
+      <w:r>
+        <w:fldChar w:fldCharType="separate"/>
+      </w:r>
+      <w:r>
+        <w:rPr>
+          <w:noProof/>
+        </w:rPr>
+        <w:t>5</w:t>
+      </w:r>
+      <w:r>
+        <w:fldChar w:fldCharType="end"/>
+      </w:r>
+      <w:r>
+        <w:t>: Consulta que extrae datos de dos tablas para contar cantidad de libros en préstamo según su ID</w:t>
+      </w:r>
+    </w:p>
+    <w:p>
+      <w:pPr>
         <w:pStyle w:val="ListParagraph"/>
         <w:numPr>
           <w:ilvl w:val="0"/>
@@ -1220,6 +1483,373 @@
         <w:t>Préstamos de libros por lector.</w:t>
       </w:r>
     </w:p>
+    <w:p/>
+    <w:p>
+      <w:pPr>
+        <w:pStyle w:val="ListParagraph"/>
+        <w:numPr>
+          <w:ilvl w:val="0"/>
+          <w:numId w:val="5"/>
+        </w:numPr>
+      </w:pPr>
+      <w:r>
+        <w:t>cantidad de libros que tiene en préstamo cada lector.</w:t>
+      </w:r>
+    </w:p>
+    <w:p>
+      <w:pPr>
+        <w:keepNext/>
+        <w:ind w:firstLine="708"/>
+      </w:pPr>
+      <w:r>
+        <w:t xml:space="preserve">Primero, se realiza una consulta </w:t>
+      </w:r>
+      <w:r>
+        <w:rPr>
+          <w:rFonts w:ascii="Consolas" w:hAnsi="Consolas" w:cs="Consolas"/>
+          <w:b/>
+          <w:bCs/>
+          <w:highlight w:val="darkGray"/>
+        </w:rPr>
+        <w:t>SELECT</w:t>
+      </w:r>
+      <w:r>
+        <w:t xml:space="preserve"> que, al igual que en la anterior, utiliza un </w:t>
+      </w:r>
+      <w:r>
+        <w:rPr>
+          <w:rFonts w:ascii="Consolas" w:hAnsi="Consolas" w:cs="Consolas"/>
+          <w:b/>
+          <w:bCs/>
+          <w:highlight w:val="darkGray"/>
+        </w:rPr>
+        <w:t>JOIN</w:t>
+      </w:r>
+      <w:r>
+        <w:t xml:space="preserve"> entre las tablas </w:t>
+      </w:r>
+      <w:r>
+        <w:rPr>
+          <w:rFonts w:ascii="Consolas" w:hAnsi="Consolas" w:cs="Consolas"/>
+          <w:b/>
+          <w:bCs/>
+          <w:highlight w:val="darkGray"/>
+        </w:rPr>
+        <w:t>lectores</w:t>
+      </w:r>
+      <w:r>
+        <w:t xml:space="preserve"> y </w:t>
+      </w:r>
+      <w:proofErr w:type="spellStart"/>
+      <w:r>
+        <w:rPr>
+          <w:rFonts w:ascii="Consolas" w:hAnsi="Consolas" w:cs="Consolas"/>
+          <w:b/>
+          <w:bCs/>
+          <w:highlight w:val="darkGray"/>
+        </w:rPr>
+        <w:t>prestamos</w:t>
+      </w:r>
+      <w:proofErr w:type="spellEnd"/>
+      <w:r>
+        <w:t xml:space="preserve"> para relacionarlas. A continuación, se cuentan los libros en préstamo por cada lector, asignando un alias descriptivo a la columna resultante como "</w:t>
+      </w:r>
+      <w:r>
+        <w:rPr>
+          <w:rFonts w:ascii="Consolas" w:hAnsi="Consolas" w:cs="Consolas"/>
+          <w:b/>
+          <w:bCs/>
+          <w:highlight w:val="darkGray"/>
+        </w:rPr>
+        <w:t>Cantidad de Libros</w:t>
+      </w:r>
+      <w:r>
+        <w:t>". Dado que todos los libros inicialmente se encuentran en estado "</w:t>
+      </w:r>
+      <w:r>
+        <w:rPr>
+          <w:rFonts w:ascii="Consolas" w:hAnsi="Consolas" w:cs="Consolas"/>
+          <w:b/>
+          <w:bCs/>
+          <w:highlight w:val="darkGray"/>
+        </w:rPr>
+        <w:t>prestado</w:t>
+      </w:r>
+      <w:r>
+        <w:t>", esta consulta refleja la cantidad total de libros activos por lector</w:t>
+      </w:r>
+      <w:r>
+        <w:t>:</w:t>
+      </w:r>
+    </w:p>
+    <w:p>
+      <w:pPr>
+        <w:keepNext/>
+        <w:jc w:val="center"/>
+      </w:pPr>
+      <w:r>
+        <w:rPr>
+          <w:noProof/>
+        </w:rPr>
+        <w:drawing>
+          <wp:inline distT="0" distB="0" distL="0" distR="0" wp14:anchorId="71BC8B2A" wp14:editId="61D38764">
+            <wp:extent cx="5612130" cy="2695575"/>
+            <wp:effectExtent l="0" t="0" r="1270" b="0"/>
+            <wp:docPr id="1420498316" name="Picture 1" descr="A screenshot of a computer&#10;&#10;Description automatically generated"/>
+            <wp:cNvGraphicFramePr>
+              <a:graphicFrameLocks xmlns:a="http://schemas.openxmlformats.org/drawingml/2006/main" noChangeAspect="1"/>
+            </wp:cNvGraphicFramePr>
+            <a:graphic xmlns:a="http://schemas.openxmlformats.org/drawingml/2006/main">
+              <a:graphicData uri="http://schemas.openxmlformats.org/drawingml/2006/picture">
+                <pic:pic xmlns:pic="http://schemas.openxmlformats.org/drawingml/2006/picture">
+                  <pic:nvPicPr>
+                    <pic:cNvPr id="1420498316" name="Picture 1" descr="A screenshot of a computer&#10;&#10;Description automatically generated"/>
+                    <pic:cNvPicPr/>
+                  </pic:nvPicPr>
+                  <pic:blipFill>
+                    <a:blip r:embed="rId16"/>
+                    <a:stretch>
+                      <a:fillRect/>
+                    </a:stretch>
+                  </pic:blipFill>
+                  <pic:spPr>
+                    <a:xfrm>
+                      <a:off x="0" y="0"/>
+                      <a:ext cx="5612130" cy="2695575"/>
+                    </a:xfrm>
+                    <a:prstGeom prst="rect">
+                      <a:avLst/>
+                    </a:prstGeom>
+                  </pic:spPr>
+                </pic:pic>
+              </a:graphicData>
+            </a:graphic>
+          </wp:inline>
+        </w:drawing>
+      </w:r>
+    </w:p>
+    <w:p>
+      <w:pPr>
+        <w:pStyle w:val="Caption"/>
+        <w:jc w:val="center"/>
+      </w:pPr>
+      <w:r>
+        <w:t xml:space="preserve">Ilustración </w:t>
+      </w:r>
+      <w:r>
+        <w:fldChar w:fldCharType="begin"/>
+      </w:r>
+      <w:r>
+        <w:instrText xml:space="preserve"> SEQ Ilustración \* ARABIC </w:instrText>
+      </w:r>
+      <w:r>
+        <w:fldChar w:fldCharType="separate"/>
+      </w:r>
+      <w:r>
+        <w:rPr>
+          <w:noProof/>
+        </w:rPr>
+        <w:t>6</w:t>
+      </w:r>
+      <w:r>
+        <w:fldChar w:fldCharType="end"/>
+      </w:r>
+      <w:r>
+        <w:t>: cantidad de libros prestados por usuario.</w:t>
+      </w:r>
+    </w:p>
+    <w:p/>
+    <w:p/>
+    <w:p>
+      <w:pPr>
+        <w:pStyle w:val="ListParagraph"/>
+        <w:numPr>
+          <w:ilvl w:val="0"/>
+          <w:numId w:val="5"/>
+        </w:numPr>
+      </w:pPr>
+      <w:r>
+        <w:lastRenderedPageBreak/>
+        <w:t>Simulación de devolución.</w:t>
+      </w:r>
+    </w:p>
+    <w:p>
+      <w:pPr>
+        <w:ind w:firstLine="708"/>
+      </w:pPr>
+      <w:r>
+        <w:t xml:space="preserve">En este paso, se simula la devolución de un libro por parte de un lector que inicialmente tenía 5 libros en préstamo. Para ello, en lugar de eliminar el registro correspondiente, se actualiza el campo estado de la tabla </w:t>
+      </w:r>
+      <w:r>
+        <w:rPr>
+          <w:b/>
+          <w:bCs/>
+        </w:rPr>
+        <w:t>Préstamos</w:t>
+      </w:r>
+      <w:r>
+        <w:t>, cambiando su valor de "prestado" a "devuelto". Este enfoque permite mantener el historial del préstamo en la base de datos, reflejando correctamente que el libro ya no está en préstamo activo sin perder información sobre la transacción original</w:t>
+      </w:r>
+      <w:r>
+        <w:t>:</w:t>
+      </w:r>
+    </w:p>
+    <w:p>
+      <w:pPr>
+        <w:keepNext/>
+        <w:jc w:val="center"/>
+      </w:pPr>
+      <w:r>
+        <w:rPr>
+          <w:noProof/>
+        </w:rPr>
+        <w:drawing>
+          <wp:inline distT="0" distB="0" distL="0" distR="0" wp14:anchorId="10265C80" wp14:editId="57FD418C">
+            <wp:extent cx="4165600" cy="1905000"/>
+            <wp:effectExtent l="0" t="0" r="0" b="0"/>
+            <wp:docPr id="1119744686" name="Picture 1" descr="A screen shot of a computer program&#10;&#10;Description automatically generated"/>
+            <wp:cNvGraphicFramePr>
+              <a:graphicFrameLocks xmlns:a="http://schemas.openxmlformats.org/drawingml/2006/main" noChangeAspect="1"/>
+            </wp:cNvGraphicFramePr>
+            <a:graphic xmlns:a="http://schemas.openxmlformats.org/drawingml/2006/main">
+              <a:graphicData uri="http://schemas.openxmlformats.org/drawingml/2006/picture">
+                <pic:pic xmlns:pic="http://schemas.openxmlformats.org/drawingml/2006/picture">
+                  <pic:nvPicPr>
+                    <pic:cNvPr id="1119744686" name="Picture 1" descr="A screen shot of a computer program&#10;&#10;Description automatically generated"/>
+                    <pic:cNvPicPr/>
+                  </pic:nvPicPr>
+                  <pic:blipFill>
+                    <a:blip r:embed="rId17"/>
+                    <a:stretch>
+                      <a:fillRect/>
+                    </a:stretch>
+                  </pic:blipFill>
+                  <pic:spPr>
+                    <a:xfrm>
+                      <a:off x="0" y="0"/>
+                      <a:ext cx="4165600" cy="1905000"/>
+                    </a:xfrm>
+                    <a:prstGeom prst="rect">
+                      <a:avLst/>
+                    </a:prstGeom>
+                  </pic:spPr>
+                </pic:pic>
+              </a:graphicData>
+            </a:graphic>
+          </wp:inline>
+        </w:drawing>
+      </w:r>
+    </w:p>
+    <w:p>
+      <w:pPr>
+        <w:pStyle w:val="Caption"/>
+        <w:jc w:val="center"/>
+      </w:pPr>
+      <w:r>
+        <w:t xml:space="preserve">Ilustración </w:t>
+      </w:r>
+      <w:r>
+        <w:fldChar w:fldCharType="begin"/>
+      </w:r>
+      <w:r>
+        <w:instrText xml:space="preserve"> SEQ Ilustración \* ARABIC </w:instrText>
+      </w:r>
+      <w:r>
+        <w:fldChar w:fldCharType="separate"/>
+      </w:r>
+      <w:r>
+        <w:rPr>
+          <w:noProof/>
+        </w:rPr>
+        <w:t>7</w:t>
+      </w:r>
+      <w:r>
+        <w:fldChar w:fldCharType="end"/>
+      </w:r>
+      <w:r>
+        <w:t>: Se actualiza estado del libro 1 para el lector 1</w:t>
+      </w:r>
+    </w:p>
+    <w:p>
+      <w:pPr>
+        <w:keepNext/>
+        <w:jc w:val="center"/>
+      </w:pPr>
+      <w:r>
+        <w:rPr>
+          <w:noProof/>
+        </w:rPr>
+        <w:drawing>
+          <wp:inline distT="0" distB="0" distL="0" distR="0" wp14:anchorId="73B3C205" wp14:editId="1C90868C">
+            <wp:extent cx="5612130" cy="2611120"/>
+            <wp:effectExtent l="0" t="0" r="1270" b="5080"/>
+            <wp:docPr id="1118014510" name="Picture 1" descr="A screenshot of a computer&#10;&#10;Description automatically generated"/>
+            <wp:cNvGraphicFramePr>
+              <a:graphicFrameLocks xmlns:a="http://schemas.openxmlformats.org/drawingml/2006/main" noChangeAspect="1"/>
+            </wp:cNvGraphicFramePr>
+            <a:graphic xmlns:a="http://schemas.openxmlformats.org/drawingml/2006/main">
+              <a:graphicData uri="http://schemas.openxmlformats.org/drawingml/2006/picture">
+                <pic:pic xmlns:pic="http://schemas.openxmlformats.org/drawingml/2006/picture">
+                  <pic:nvPicPr>
+                    <pic:cNvPr id="1118014510" name="Picture 1" descr="A screenshot of a computer&#10;&#10;Description automatically generated"/>
+                    <pic:cNvPicPr/>
+                  </pic:nvPicPr>
+                  <pic:blipFill>
+                    <a:blip r:embed="rId18"/>
+                    <a:stretch>
+                      <a:fillRect/>
+                    </a:stretch>
+                  </pic:blipFill>
+                  <pic:spPr>
+                    <a:xfrm>
+                      <a:off x="0" y="0"/>
+                      <a:ext cx="5612130" cy="2611120"/>
+                    </a:xfrm>
+                    <a:prstGeom prst="rect">
+                      <a:avLst/>
+                    </a:prstGeom>
+                  </pic:spPr>
+                </pic:pic>
+              </a:graphicData>
+            </a:graphic>
+          </wp:inline>
+        </w:drawing>
+      </w:r>
+    </w:p>
+    <w:p>
+      <w:pPr>
+        <w:pStyle w:val="Caption"/>
+        <w:jc w:val="center"/>
+      </w:pPr>
+      <w:r>
+        <w:t xml:space="preserve">Ilustración </w:t>
+      </w:r>
+      <w:r>
+        <w:fldChar w:fldCharType="begin"/>
+      </w:r>
+      <w:r>
+        <w:instrText xml:space="preserve"> SEQ Ilustración \* ARABIC </w:instrText>
+      </w:r>
+      <w:r>
+        <w:fldChar w:fldCharType="separate"/>
+      </w:r>
+      <w:r>
+        <w:rPr>
+          <w:noProof/>
+        </w:rPr>
+        <w:t>8</w:t>
+      </w:r>
+      <w:r>
+        <w:fldChar w:fldCharType="end"/>
+      </w:r>
+      <w:r>
+        <w:t>: diferencia después de la actualización</w:t>
+      </w:r>
+      <w:r>
+        <w:t xml:space="preserve"> con la misma consulta de la ilustración 6</w:t>
+      </w:r>
+    </w:p>
+    <w:p/>
     <w:p>
       <w:pPr>
         <w:pStyle w:val="ListParagraph"/>
@@ -1234,6 +1864,669 @@
     </w:p>
     <w:p>
       <w:pPr>
+        <w:ind w:firstLine="360"/>
+        <w:rPr>
+          <w:b/>
+          <w:bCs/>
+        </w:rPr>
+      </w:pPr>
+      <w:r>
+        <w:t>Por temas de diseño, PostgreSQL</w:t>
+      </w:r>
+      <w:r>
+        <w:t xml:space="preserve">, al realizar una operación de resta entre dos columnas o valores de tipo </w:t>
+      </w:r>
+      <w:r>
+        <w:rPr>
+          <w:rFonts w:ascii="Consolas" w:hAnsi="Consolas" w:cs="Consolas"/>
+          <w:b/>
+          <w:bCs/>
+          <w:highlight w:val="darkGray"/>
+        </w:rPr>
+        <w:t>DATE</w:t>
+      </w:r>
+      <w:r>
+        <w:t>, devuelve un intervalo expresado en días</w:t>
+      </w:r>
+      <w:r>
+        <w:t xml:space="preserve">, esto debido a que este motor de bases de datos trata las fechas como el intervalo de días transcurridos desde el </w:t>
+      </w:r>
+      <w:r>
+        <w:rPr>
+          <w:b/>
+          <w:bCs/>
+        </w:rPr>
+        <w:t>1 de enero de 2000</w:t>
+      </w:r>
+      <w:r>
+        <w:rPr>
+          <w:b/>
+          <w:bCs/>
+        </w:rPr>
+        <w:t>.</w:t>
+      </w:r>
+    </w:p>
+    <w:p>
+      <w:pPr>
+        <w:ind w:firstLine="360"/>
+      </w:pPr>
+      <w:r>
+        <w:lastRenderedPageBreak/>
+        <w:t xml:space="preserve">Debido a lo anteriormente mencionado, para hacer cálculos con fechas, por ejemplo obtener la edad de una persona, que por lo general sería restar su la fecha actual, contra la fecha de nacimiento, previamente se deben hacer los siguientes </w:t>
+      </w:r>
+      <w:r>
+        <w:rPr>
+          <w:i/>
+          <w:iCs/>
+        </w:rPr>
+        <w:t>parseos</w:t>
+      </w:r>
+      <w:r>
+        <w:t>:</w:t>
+      </w:r>
+    </w:p>
+    <w:p>
+      <w:pPr>
+        <w:pStyle w:val="ListParagraph"/>
+        <w:numPr>
+          <w:ilvl w:val="0"/>
+          <w:numId w:val="7"/>
+        </w:numPr>
+      </w:pPr>
+      <w:r>
+        <w:t xml:space="preserve">Transformar el tipo de la campo </w:t>
+      </w:r>
+      <w:proofErr w:type="spellStart"/>
+      <w:r>
+        <w:t>fecha_nacimiento</w:t>
+      </w:r>
+      <w:proofErr w:type="spellEnd"/>
+      <w:r>
+        <w:t xml:space="preserve"> a </w:t>
+      </w:r>
+      <w:r>
+        <w:rPr>
+          <w:rFonts w:ascii="Consolas" w:hAnsi="Consolas" w:cs="Consolas"/>
+          <w:b/>
+          <w:bCs/>
+          <w:highlight w:val="darkGray"/>
+        </w:rPr>
+        <w:t>DATE</w:t>
+      </w:r>
+      <w:r>
+        <w:rPr>
+          <w:rFonts w:ascii="Consolas" w:hAnsi="Consolas" w:cs="Consolas"/>
+          <w:b/>
+          <w:bCs/>
+        </w:rPr>
+        <w:t xml:space="preserve"> </w:t>
+      </w:r>
+      <w:r>
+        <w:t>usando el método</w:t>
+      </w:r>
+      <w:r>
+        <w:t xml:space="preserve"> </w:t>
+      </w:r>
+      <w:r>
+        <w:rPr>
+          <w:rFonts w:ascii="Consolas" w:hAnsi="Consolas" w:cs="Consolas"/>
+          <w:b/>
+          <w:bCs/>
+          <w:highlight w:val="darkGray"/>
+        </w:rPr>
+        <w:t>TO_DATE</w:t>
+      </w:r>
+      <w:r>
+        <w:rPr>
+          <w:rFonts w:ascii="Consolas" w:hAnsi="Consolas" w:cs="Consolas"/>
+          <w:b/>
+          <w:bCs/>
+          <w:highlight w:val="darkGray"/>
+        </w:rPr>
+        <w:t>(</w:t>
+      </w:r>
+      <w:r>
+        <w:rPr>
+          <w:rFonts w:ascii="Consolas" w:hAnsi="Consolas" w:cs="Consolas"/>
+          <w:b/>
+          <w:bCs/>
+          <w:highlight w:val="darkGray"/>
+        </w:rPr>
+        <w:t>$</w:t>
+      </w:r>
+      <w:proofErr w:type="spellStart"/>
+      <w:r>
+        <w:rPr>
+          <w:rFonts w:ascii="Consolas" w:hAnsi="Consolas" w:cs="Consolas"/>
+          <w:b/>
+          <w:bCs/>
+          <w:highlight w:val="darkGray"/>
+        </w:rPr>
+        <w:t>var</w:t>
+      </w:r>
+      <w:proofErr w:type="spellEnd"/>
+      <w:r>
+        <w:rPr>
+          <w:rFonts w:ascii="Consolas" w:hAnsi="Consolas" w:cs="Consolas"/>
+          <w:b/>
+          <w:bCs/>
+          <w:highlight w:val="darkGray"/>
+        </w:rPr>
+        <w:t>, ‘</w:t>
+      </w:r>
+      <w:proofErr w:type="spellStart"/>
+      <w:r>
+        <w:rPr>
+          <w:rFonts w:ascii="Consolas" w:hAnsi="Consolas" w:cs="Consolas"/>
+          <w:b/>
+          <w:bCs/>
+          <w:highlight w:val="darkGray"/>
+        </w:rPr>
+        <w:t>format</w:t>
+      </w:r>
+      <w:proofErr w:type="spellEnd"/>
+      <w:r>
+        <w:rPr>
+          <w:rFonts w:ascii="Consolas" w:hAnsi="Consolas" w:cs="Consolas"/>
+          <w:b/>
+          <w:bCs/>
+          <w:highlight w:val="darkGray"/>
+        </w:rPr>
+        <w:t>’</w:t>
+      </w:r>
+      <w:r>
+        <w:rPr>
+          <w:rFonts w:ascii="Consolas" w:hAnsi="Consolas" w:cs="Consolas"/>
+          <w:b/>
+          <w:bCs/>
+          <w:highlight w:val="darkGray"/>
+        </w:rPr>
+        <w:t>)</w:t>
+      </w:r>
+      <w:r>
+        <w:rPr>
+          <w:rFonts w:ascii="Consolas" w:hAnsi="Consolas" w:cs="Consolas"/>
+          <w:b/>
+          <w:bCs/>
+        </w:rPr>
+        <w:t>:</w:t>
+      </w:r>
+    </w:p>
+    <w:p>
+      <w:pPr>
+        <w:pStyle w:val="ListParagraph"/>
+        <w:numPr>
+          <w:ilvl w:val="0"/>
+          <w:numId w:val="7"/>
+        </w:numPr>
+      </w:pPr>
+      <w:r>
+        <w:t>Luego, utilizar</w:t>
+      </w:r>
+      <w:r>
+        <w:t xml:space="preserve"> el método </w:t>
+      </w:r>
+      <w:r>
+        <w:rPr>
+          <w:rFonts w:ascii="Consolas" w:hAnsi="Consolas" w:cs="Consolas"/>
+          <w:b/>
+          <w:bCs/>
+          <w:highlight w:val="darkGray"/>
+        </w:rPr>
+        <w:t>AGE(</w:t>
+      </w:r>
+      <w:proofErr w:type="spellStart"/>
+      <w:r>
+        <w:rPr>
+          <w:rFonts w:ascii="Consolas" w:hAnsi="Consolas" w:cs="Consolas"/>
+          <w:b/>
+          <w:bCs/>
+          <w:highlight w:val="darkGray"/>
+        </w:rPr>
+        <w:t>timestamp</w:t>
+      </w:r>
+      <w:proofErr w:type="spellEnd"/>
+      <w:r>
+        <w:rPr>
+          <w:rFonts w:ascii="Consolas" w:hAnsi="Consolas" w:cs="Consolas"/>
+          <w:b/>
+          <w:bCs/>
+          <w:highlight w:val="darkGray"/>
+        </w:rPr>
+        <w:t>,</w:t>
+      </w:r>
+      <w:r>
+        <w:rPr>
+          <w:rFonts w:ascii="Consolas" w:hAnsi="Consolas" w:cs="Consolas"/>
+          <w:b/>
+          <w:bCs/>
+          <w:highlight w:val="darkGray"/>
+        </w:rPr>
+        <w:t xml:space="preserve"> </w:t>
+      </w:r>
+      <w:proofErr w:type="spellStart"/>
+      <w:r>
+        <w:rPr>
+          <w:rFonts w:ascii="Consolas" w:hAnsi="Consolas" w:cs="Consolas"/>
+          <w:b/>
+          <w:bCs/>
+          <w:highlight w:val="darkGray"/>
+        </w:rPr>
+        <w:t>timestamp</w:t>
+      </w:r>
+      <w:proofErr w:type="spellEnd"/>
+      <w:r>
+        <w:rPr>
+          <w:rFonts w:ascii="Consolas" w:hAnsi="Consolas" w:cs="Consolas"/>
+          <w:b/>
+          <w:bCs/>
+          <w:highlight w:val="darkGray"/>
+        </w:rPr>
+        <w:t>)</w:t>
+      </w:r>
+      <w:r>
+        <w:t xml:space="preserve"> para obtener</w:t>
+      </w:r>
+      <w:r>
+        <w:t xml:space="preserve"> la edad exacta expresada en días</w:t>
+      </w:r>
+    </w:p>
+    <w:p>
+      <w:pPr>
+        <w:pStyle w:val="ListParagraph"/>
+        <w:numPr>
+          <w:ilvl w:val="0"/>
+          <w:numId w:val="7"/>
+        </w:numPr>
+      </w:pPr>
+      <w:r>
+        <w:t xml:space="preserve">Para finalmente llamar a los métodos </w:t>
+      </w:r>
+      <w:r>
+        <w:rPr>
+          <w:rFonts w:ascii="Consolas" w:hAnsi="Consolas" w:cs="Consolas"/>
+          <w:b/>
+          <w:bCs/>
+          <w:highlight w:val="darkGray"/>
+        </w:rPr>
+        <w:t>EXTRACT()</w:t>
+      </w:r>
+      <w:r>
+        <w:t xml:space="preserve"> y </w:t>
+      </w:r>
+      <w:r>
+        <w:rPr>
+          <w:rFonts w:ascii="Consolas" w:hAnsi="Consolas" w:cs="Consolas"/>
+          <w:b/>
+          <w:bCs/>
+          <w:highlight w:val="darkGray"/>
+        </w:rPr>
+        <w:t>YEAR FROM ()</w:t>
+      </w:r>
+      <w:r>
+        <w:rPr>
+          <w:rFonts w:ascii="Consolas" w:hAnsi="Consolas" w:cs="Consolas"/>
+          <w:b/>
+          <w:bCs/>
+        </w:rPr>
+        <w:t xml:space="preserve"> </w:t>
+      </w:r>
+      <w:r>
+        <w:t>para en conjunto extraer exclusivamente los años de diferencia y no los días</w:t>
+      </w:r>
+    </w:p>
+    <w:tbl>
+      <w:tblPr>
+        <w:tblStyle w:val="TableGrid"/>
+        <w:tblW w:w="0" w:type="auto"/>
+        <w:tblLook w:val="04A0" w:firstRow="1" w:lastRow="0" w:firstColumn="1" w:lastColumn="0" w:noHBand="0" w:noVBand="1"/>
+      </w:tblPr>
+      <w:tblGrid>
+        <w:gridCol w:w="8828"/>
+      </w:tblGrid>
+      <w:tr>
+        <w:tc>
+          <w:tcPr>
+            <w:tcW w:w="8828" w:type="dxa"/>
+          </w:tcPr>
+          <w:p>
+            <w:pPr>
+              <w:rPr>
+                <w:rFonts w:ascii="Consolas" w:hAnsi="Consolas" w:cs="Consolas"/>
+                <w:color w:val="000000" w:themeColor="text1"/>
+                <w:sz w:val="20"/>
+                <w:szCs w:val="20"/>
+                <w:highlight w:val="lightGray"/>
+                <w:lang w:val="en-GB"/>
+              </w:rPr>
+            </w:pPr>
+            <w:proofErr w:type="gramStart"/>
+            <w:r>
+              <w:rPr>
+                <w:rFonts w:ascii="Consolas" w:hAnsi="Consolas" w:cs="Consolas"/>
+                <w:color w:val="000000" w:themeColor="text1"/>
+                <w:sz w:val="20"/>
+                <w:szCs w:val="20"/>
+                <w:highlight w:val="lightGray"/>
+                <w:lang w:val="en-GB"/>
+              </w:rPr>
+              <w:t>EXTRACT(</w:t>
+            </w:r>
+            <w:proofErr w:type="gramEnd"/>
+            <w:r>
+              <w:rPr>
+                <w:rFonts w:ascii="Consolas" w:hAnsi="Consolas" w:cs="Consolas"/>
+                <w:color w:val="000000" w:themeColor="text1"/>
+                <w:sz w:val="20"/>
+                <w:szCs w:val="20"/>
+                <w:highlight w:val="lightGray"/>
+                <w:lang w:val="en-GB"/>
+              </w:rPr>
+              <w:t>YEAR FROM AGE(CURRENT_DATE, TO_DATE(</w:t>
+            </w:r>
+            <w:proofErr w:type="spellStart"/>
+            <w:r>
+              <w:rPr>
+                <w:rFonts w:ascii="Consolas" w:hAnsi="Consolas" w:cs="Consolas"/>
+                <w:color w:val="000000" w:themeColor="text1"/>
+                <w:sz w:val="20"/>
+                <w:szCs w:val="20"/>
+                <w:highlight w:val="lightGray"/>
+                <w:lang w:val="en-GB"/>
+              </w:rPr>
+              <w:t>fecha_nacimiento</w:t>
+            </w:r>
+            <w:proofErr w:type="spellEnd"/>
+            <w:r>
+              <w:rPr>
+                <w:rFonts w:ascii="Consolas" w:hAnsi="Consolas" w:cs="Consolas"/>
+                <w:color w:val="000000" w:themeColor="text1"/>
+                <w:sz w:val="20"/>
+                <w:szCs w:val="20"/>
+                <w:highlight w:val="lightGray"/>
+                <w:lang w:val="en-GB"/>
+              </w:rPr>
+              <w:t>, 'DD-MM-YYYY')))</w:t>
+            </w:r>
+          </w:p>
+        </w:tc>
+      </w:tr>
+    </w:tbl>
+    <w:p>
+      <w:pPr>
+        <w:rPr>
+          <w:lang w:val="en-GB"/>
+        </w:rPr>
+      </w:pPr>
+    </w:p>
+    <w:p>
+      <w:pPr>
+        <w:rPr>
+          <w:lang w:val="es-ES"/>
+        </w:rPr>
+      </w:pPr>
+      <w:r>
+        <w:rPr>
+          <w:lang w:val="es-ES"/>
+        </w:rPr>
+        <w:tab/>
+        <w:t xml:space="preserve">Con este preámbulo </w:t>
+      </w:r>
+      <w:r>
+        <w:rPr>
+          <w:lang w:val="es-ES"/>
+        </w:rPr>
+        <w:t>explicado, podemos continuar con los pasos:</w:t>
+      </w:r>
+    </w:p>
+    <w:p>
+      <w:pPr>
+        <w:pStyle w:val="ListParagraph"/>
+        <w:numPr>
+          <w:ilvl w:val="0"/>
+          <w:numId w:val="6"/>
+        </w:numPr>
+      </w:pPr>
+      <w:r>
+        <w:t>Promedio de edad:</w:t>
+      </w:r>
+    </w:p>
+    <w:p>
+      <w:pPr>
+        <w:ind w:left="708"/>
+        <w:rPr>
+          <w:rFonts w:ascii="Consolas" w:hAnsi="Consolas" w:cs="Consolas"/>
+          <w:b/>
+          <w:bCs/>
+          <w:highlight w:val="darkGray"/>
+        </w:rPr>
+      </w:pPr>
+      <w:r>
+        <w:t>Para obtener el promedio del año</w:t>
+      </w:r>
+      <w:r>
+        <w:t xml:space="preserve"> utilizamos la función </w:t>
+      </w:r>
+      <w:r>
+        <w:rPr>
+          <w:rFonts w:ascii="Consolas" w:hAnsi="Consolas" w:cs="Consolas"/>
+          <w:highlight w:val="darkGray"/>
+        </w:rPr>
+        <w:t>AVG</w:t>
+      </w:r>
+      <w:r>
+        <w:rPr>
+          <w:rFonts w:ascii="Consolas" w:hAnsi="Consolas" w:cs="Consolas"/>
+          <w:b/>
+          <w:bCs/>
+          <w:highlight w:val="darkGray"/>
+        </w:rPr>
+        <w:t>()</w:t>
+      </w:r>
+      <w:r>
+        <w:t xml:space="preserve"> que permite obtener el promedio de cierta cantidad de datos en una columna</w:t>
+      </w:r>
+      <w:r>
+        <w:t xml:space="preserve">, además para que no aparezca un decimal demasiado largo, se agrega una función round(): </w:t>
+      </w:r>
+      <w:r>
+        <w:rPr>
+          <w:rFonts w:ascii="Consolas" w:hAnsi="Consolas" w:cs="Consolas"/>
+          <w:b/>
+          <w:bCs/>
+          <w:highlight w:val="darkGray"/>
+        </w:rPr>
+        <w:t>round(</w:t>
+      </w:r>
+      <w:proofErr w:type="spellStart"/>
+      <w:r>
+        <w:rPr>
+          <w:rFonts w:ascii="Consolas" w:hAnsi="Consolas" w:cs="Consolas"/>
+          <w:b/>
+          <w:bCs/>
+          <w:highlight w:val="darkGray"/>
+        </w:rPr>
+        <w:t>number</w:t>
+      </w:r>
+      <w:proofErr w:type="spellEnd"/>
+      <w:r>
+        <w:rPr>
+          <w:rFonts w:ascii="Consolas" w:hAnsi="Consolas" w:cs="Consolas"/>
+          <w:b/>
+          <w:bCs/>
+          <w:highlight w:val="darkGray"/>
+        </w:rPr>
+        <w:t xml:space="preserve"> [, </w:t>
+      </w:r>
+      <w:proofErr w:type="spellStart"/>
+      <w:r>
+        <w:rPr>
+          <w:rFonts w:ascii="Consolas" w:hAnsi="Consolas" w:cs="Consolas"/>
+          <w:b/>
+          <w:bCs/>
+          <w:highlight w:val="darkGray"/>
+        </w:rPr>
+        <w:t>decimal_places</w:t>
+      </w:r>
+      <w:proofErr w:type="spellEnd"/>
+      <w:r>
+        <w:rPr>
+          <w:rFonts w:ascii="Consolas" w:hAnsi="Consolas" w:cs="Consolas"/>
+          <w:b/>
+          <w:bCs/>
+          <w:highlight w:val="darkGray"/>
+        </w:rPr>
+        <w:t>)</w:t>
+      </w:r>
+    </w:p>
+    <w:p>
+      <w:r>
+        <w:rPr>
+          <w:noProof/>
+        </w:rPr>
+        <w:drawing>
+          <wp:inline distT="0" distB="0" distL="0" distR="0" wp14:anchorId="1E1EEEAA" wp14:editId="0FC28A63">
+            <wp:extent cx="5612130" cy="916305"/>
+            <wp:effectExtent l="0" t="0" r="1270" b="0"/>
+            <wp:docPr id="101363006" name="Picture 1"/>
+            <wp:cNvGraphicFramePr>
+              <a:graphicFrameLocks xmlns:a="http://schemas.openxmlformats.org/drawingml/2006/main" noChangeAspect="1"/>
+            </wp:cNvGraphicFramePr>
+            <a:graphic xmlns:a="http://schemas.openxmlformats.org/drawingml/2006/main">
+              <a:graphicData uri="http://schemas.openxmlformats.org/drawingml/2006/picture">
+                <pic:pic xmlns:pic="http://schemas.openxmlformats.org/drawingml/2006/picture">
+                  <pic:nvPicPr>
+                    <pic:cNvPr id="101363006" name=""/>
+                    <pic:cNvPicPr/>
+                  </pic:nvPicPr>
+                  <pic:blipFill>
+                    <a:blip r:embed="rId19"/>
+                    <a:stretch>
+                      <a:fillRect/>
+                    </a:stretch>
+                  </pic:blipFill>
+                  <pic:spPr>
+                    <a:xfrm>
+                      <a:off x="0" y="0"/>
+                      <a:ext cx="5612130" cy="916305"/>
+                    </a:xfrm>
+                    <a:prstGeom prst="rect">
+                      <a:avLst/>
+                    </a:prstGeom>
+                  </pic:spPr>
+                </pic:pic>
+              </a:graphicData>
+            </a:graphic>
+          </wp:inline>
+        </w:drawing>
+      </w:r>
+    </w:p>
+    <w:p>
+      <w:pPr>
+        <w:pStyle w:val="ListParagraph"/>
+        <w:numPr>
+          <w:ilvl w:val="0"/>
+          <w:numId w:val="6"/>
+        </w:numPr>
+      </w:pPr>
+      <w:r>
+        <w:t>Lector más viejo.</w:t>
+      </w:r>
+    </w:p>
+    <w:p>
+      <w:r>
+        <w:drawing>
+          <wp:inline distT="0" distB="0" distL="0" distR="0" wp14:anchorId="6AF5EB99" wp14:editId="0B83383A">
+            <wp:extent cx="5612130" cy="1468755"/>
+            <wp:effectExtent l="0" t="0" r="1270" b="4445"/>
+            <wp:docPr id="408726057" name="Picture 1" descr="A screen shot of a computer&#10;&#10;Description automatically generated"/>
+            <wp:cNvGraphicFramePr>
+              <a:graphicFrameLocks xmlns:a="http://schemas.openxmlformats.org/drawingml/2006/main" noChangeAspect="1"/>
+            </wp:cNvGraphicFramePr>
+            <a:graphic xmlns:a="http://schemas.openxmlformats.org/drawingml/2006/main">
+              <a:graphicData uri="http://schemas.openxmlformats.org/drawingml/2006/picture">
+                <pic:pic xmlns:pic="http://schemas.openxmlformats.org/drawingml/2006/picture">
+                  <pic:nvPicPr>
+                    <pic:cNvPr id="408726057" name="Picture 1" descr="A screen shot of a computer&#10;&#10;Description automatically generated"/>
+                    <pic:cNvPicPr/>
+                  </pic:nvPicPr>
+                  <pic:blipFill>
+                    <a:blip r:embed="rId20"/>
+                    <a:stretch>
+                      <a:fillRect/>
+                    </a:stretch>
+                  </pic:blipFill>
+                  <pic:spPr>
+                    <a:xfrm>
+                      <a:off x="0" y="0"/>
+                      <a:ext cx="5612130" cy="1468755"/>
+                    </a:xfrm>
+                    <a:prstGeom prst="rect">
+                      <a:avLst/>
+                    </a:prstGeom>
+                  </pic:spPr>
+                </pic:pic>
+              </a:graphicData>
+            </a:graphic>
+          </wp:inline>
+        </w:drawing>
+      </w:r>
+    </w:p>
+    <w:p>
+      <w:pPr>
+        <w:pStyle w:val="ListParagraph"/>
+        <w:numPr>
+          <w:ilvl w:val="0"/>
+          <w:numId w:val="6"/>
+        </w:numPr>
+      </w:pPr>
+      <w:r>
+        <w:t>Lector más joven.</w:t>
+      </w:r>
+    </w:p>
+    <w:p>
+      <w:r>
+        <w:drawing>
+          <wp:inline distT="0" distB="0" distL="0" distR="0" wp14:anchorId="4A64A1C6" wp14:editId="479B7695">
+            <wp:extent cx="5612130" cy="893445"/>
+            <wp:effectExtent l="0" t="0" r="1270" b="0"/>
+            <wp:docPr id="10537742" name="Picture 1" descr="A black background with white text&#10;&#10;Description automatically generated"/>
+            <wp:cNvGraphicFramePr>
+              <a:graphicFrameLocks xmlns:a="http://schemas.openxmlformats.org/drawingml/2006/main" noChangeAspect="1"/>
+            </wp:cNvGraphicFramePr>
+            <a:graphic xmlns:a="http://schemas.openxmlformats.org/drawingml/2006/main">
+              <a:graphicData uri="http://schemas.openxmlformats.org/drawingml/2006/picture">
+                <pic:pic xmlns:pic="http://schemas.openxmlformats.org/drawingml/2006/picture">
+                  <pic:nvPicPr>
+                    <pic:cNvPr id="10537742" name="Picture 1" descr="A black background with white text&#10;&#10;Description automatically generated"/>
+                    <pic:cNvPicPr/>
+                  </pic:nvPicPr>
+                  <pic:blipFill>
+                    <a:blip r:embed="rId21"/>
+                    <a:stretch>
+                      <a:fillRect/>
+                    </a:stretch>
+                  </pic:blipFill>
+                  <pic:spPr>
+                    <a:xfrm>
+                      <a:off x="0" y="0"/>
+                      <a:ext cx="5612130" cy="893445"/>
+                    </a:xfrm>
+                    <a:prstGeom prst="rect">
+                      <a:avLst/>
+                    </a:prstGeom>
+                  </pic:spPr>
+                </pic:pic>
+              </a:graphicData>
+            </a:graphic>
+          </wp:inline>
+        </w:drawing>
+      </w:r>
+    </w:p>
+    <w:p/>
+    <w:p/>
+    <w:p>
+      <w:pPr>
         <w:pStyle w:val="ListParagraph"/>
         <w:numPr>
           <w:ilvl w:val="0"/>
@@ -1241,48 +2534,261 @@
         </w:numPr>
       </w:pPr>
       <w:r>
+        <w:lastRenderedPageBreak/>
         <w:t>Vista libros_prestados.</w:t>
       </w:r>
     </w:p>
+    <w:p>
+      <w:pPr>
+        <w:ind w:firstLine="360"/>
+      </w:pPr>
+      <w:r>
+        <w:t xml:space="preserve">Para facilitar la consulta de los préstamos activos en la biblioteca, se creó una vista llamada </w:t>
+      </w:r>
+      <w:r>
+        <w:rPr>
+          <w:rFonts w:ascii="Consolas" w:hAnsi="Consolas" w:cs="Consolas"/>
+          <w:b/>
+          <w:bCs/>
+          <w:highlight w:val="darkGray"/>
+        </w:rPr>
+        <w:t>libros_prestados</w:t>
+      </w:r>
+      <w:r>
+        <w:t xml:space="preserve">. Esta vista relaciona las tablas </w:t>
+      </w:r>
+      <w:r>
+        <w:rPr>
+          <w:rFonts w:ascii="Consolas" w:hAnsi="Consolas" w:cs="Consolas"/>
+          <w:b/>
+          <w:bCs/>
+          <w:highlight w:val="darkGray"/>
+        </w:rPr>
+        <w:t>prestamos</w:t>
+      </w:r>
+      <w:r>
+        <w:t xml:space="preserve">, </w:t>
+      </w:r>
+      <w:r>
+        <w:rPr>
+          <w:rFonts w:ascii="Consolas" w:hAnsi="Consolas" w:cs="Consolas"/>
+          <w:b/>
+          <w:bCs/>
+          <w:highlight w:val="darkGray"/>
+        </w:rPr>
+        <w:t>lectores</w:t>
+      </w:r>
+      <w:r>
+        <w:t xml:space="preserve"> y </w:t>
+      </w:r>
+      <w:r>
+        <w:rPr>
+          <w:rFonts w:ascii="Consolas" w:hAnsi="Consolas" w:cs="Consolas"/>
+          <w:b/>
+          <w:bCs/>
+          <w:highlight w:val="darkGray"/>
+        </w:rPr>
+        <w:t>libros</w:t>
+      </w:r>
+      <w:r>
+        <w:t xml:space="preserve"> mediante </w:t>
+      </w:r>
+      <w:proofErr w:type="spellStart"/>
+      <w:r>
+        <w:rPr>
+          <w:rFonts w:ascii="Consolas" w:hAnsi="Consolas" w:cs="Consolas"/>
+          <w:b/>
+          <w:bCs/>
+          <w:highlight w:val="darkGray"/>
+        </w:rPr>
+        <w:t>JOINs</w:t>
+      </w:r>
+      <w:proofErr w:type="spellEnd"/>
+      <w:r>
+        <w:t>, y filtra únicamente los registros donde los préstamos están en estado "prestado". La vista muestra el nombre del lector, el título del libro, su editorial y el ISBN, proporcionando una visión clara y útil de los préstamos actuales. Además, se realizaron ajustes en los nombres de las columnas utilizando ALTER VIEW para simplificar su comprensión y presentación.</w:t>
+      </w:r>
+    </w:p>
+    <w:p>
+      <w:pPr>
+        <w:jc w:val="center"/>
+      </w:pPr>
+      <w:r>
+        <w:drawing>
+          <wp:inline distT="0" distB="0" distL="0" distR="0" wp14:anchorId="5D06E621" wp14:editId="391234CB">
+            <wp:extent cx="3306896" cy="3172570"/>
+            <wp:effectExtent l="0" t="0" r="0" b="2540"/>
+            <wp:docPr id="461581360" name="Picture 1" descr="A screenshot of a computer&#10;&#10;Description automatically generated"/>
+            <wp:cNvGraphicFramePr>
+              <a:graphicFrameLocks xmlns:a="http://schemas.openxmlformats.org/drawingml/2006/main" noChangeAspect="1"/>
+            </wp:cNvGraphicFramePr>
+            <a:graphic xmlns:a="http://schemas.openxmlformats.org/drawingml/2006/main">
+              <a:graphicData uri="http://schemas.openxmlformats.org/drawingml/2006/picture">
+                <pic:pic xmlns:pic="http://schemas.openxmlformats.org/drawingml/2006/picture">
+                  <pic:nvPicPr>
+                    <pic:cNvPr id="461581360" name="Picture 1" descr="A screenshot of a computer&#10;&#10;Description automatically generated"/>
+                    <pic:cNvPicPr/>
+                  </pic:nvPicPr>
+                  <pic:blipFill>
+                    <a:blip r:embed="rId22"/>
+                    <a:stretch>
+                      <a:fillRect/>
+                    </a:stretch>
+                  </pic:blipFill>
+                  <pic:spPr>
+                    <a:xfrm>
+                      <a:off x="0" y="0"/>
+                      <a:ext cx="3366845" cy="3230084"/>
+                    </a:xfrm>
+                    <a:prstGeom prst="rect">
+                      <a:avLst/>
+                    </a:prstGeom>
+                  </pic:spPr>
+                </pic:pic>
+              </a:graphicData>
+            </a:graphic>
+          </wp:inline>
+        </w:drawing>
+      </w:r>
+    </w:p>
     <w:p/>
     <w:p>
       <w:pPr>
         <w:pStyle w:val="Heading2"/>
       </w:pPr>
       <w:r>
+        <w:t>Conclusión</w:t>
+      </w:r>
+    </w:p>
+    <w:p/>
+    <w:p>
+      <w:pPr>
+        <w:ind w:firstLine="708"/>
+        <w:rPr>
+          <w:lang w:val="es-ES"/>
+        </w:rPr>
+      </w:pPr>
+      <w:r>
+        <w:rPr>
+          <w:lang w:val="es-ES"/>
+        </w:rPr>
+        <w:t>La tercera iteración del proyecto de base de datos para la biblioteca de la Universidad Puls-AR permitió afianzar conocimientos clave sobre diseño y manejo de datos relacionales en PostgreSQL. Cada consigna aportó aprendizajes específicos: desde el análisis de las relaciones entre entidades y la creación de vistas, hasta el uso de cálculos avanzados para extraer estadísticas como edades y promedios. Estas tareas no solo consolidaron lo ya implementado, sino que también introdujeron herramientas prácticas para un manejo más robusto del sistema.</w:t>
+      </w:r>
+    </w:p>
+    <w:p>
+      <w:pPr>
+        <w:ind w:firstLine="708"/>
+        <w:rPr>
+          <w:lang w:val="es-ES"/>
+        </w:rPr>
+      </w:pPr>
+      <w:r>
+        <w:rPr>
+          <w:lang w:val="es-ES"/>
+        </w:rPr>
+        <w:t>Aprendimos la importancia de preservar datos históricos mediante la actualización de estados en lugar de eliminaciones, lo que mejora la trazabilidad y asegura la integridad de la información. Además, trabajar con funciones dinámicas para fechas y cálculos estadísticos reforzó habilidades en la transformación y análisis de datos. Finalmente, la creación de la vista libros_prestados demostró cómo estructurar consultas complejas de manera profesional, simplificando el acceso a información crítica.</w:t>
+      </w:r>
+    </w:p>
+    <w:p>
+      <w:pPr>
+        <w:ind w:firstLine="708"/>
+        <w:rPr>
+          <w:lang w:val="es-ES"/>
+        </w:rPr>
+      </w:pPr>
+      <w:r>
+        <w:rPr>
+          <w:lang w:val="es-ES"/>
+        </w:rPr>
         <w:lastRenderedPageBreak/>
-        <w:t>Conclusión</w:t>
+        <w:t>Cada consigna cumplió un rol fundamental en la construcción de un sistema más robusto y adaptable, preparando la base de datos para desafíos futuros y garantizando que el sistema pueda cumplir con requerimientos reales de gestión bibliotecaria.</w:t>
+      </w:r>
+    </w:p>
+    <w:p>
+      <w:pPr>
+        <w:rPr>
+          <w:lang w:val="es-ES"/>
+        </w:rPr>
+      </w:pPr>
+    </w:p>
+    <w:p>
+      <w:pPr>
+        <w:pStyle w:val="Heading2"/>
+      </w:pPr>
+    </w:p>
+    <w:p>
+      <w:pPr>
+        <w:pStyle w:val="Heading2"/>
+      </w:pPr>
+      <w:r>
+        <w:t>Bibliografía</w:t>
       </w:r>
     </w:p>
     <w:p/>
     <w:p>
-      <w:r>
-        <w:t>Texto de conclusión.</w:t>
-      </w:r>
-    </w:p>
-    <w:p/>
-    <w:p>
-      <w:pPr>
-        <w:pStyle w:val="Heading2"/>
-      </w:pPr>
-    </w:p>
-    <w:p>
-      <w:pPr>
-        <w:pStyle w:val="Heading2"/>
-      </w:pPr>
-      <w:r>
-        <w:t>Bibliografía</w:t>
-      </w:r>
-    </w:p>
-    <w:p/>
-    <w:p>
-      <w:r>
-        <w:t>Ejemplo de formato APA</w:t>
-      </w:r>
+      <w:pPr>
+        <w:pStyle w:val="ListParagraph"/>
+        <w:numPr>
+          <w:ilvl w:val="0"/>
+          <w:numId w:val="8"/>
+        </w:numPr>
+        <w:rPr>
+          <w:lang w:val="en-GB"/>
+        </w:rPr>
+      </w:pPr>
+      <w:r>
+        <w:rPr>
+          <w:lang w:val="en-GB"/>
+        </w:rPr>
+        <w:t xml:space="preserve">AGE PSQL: </w:t>
+      </w:r>
+      <w:hyperlink r:id="rId23" w:history="1">
+        <w:r>
+          <w:rPr>
+            <w:rStyle w:val="Hyperlink"/>
+            <w:lang w:val="en-GB"/>
+          </w:rPr>
+          <w:t>https://neon.tech/postgresql/postgresql-date-functions/postgresql-age</w:t>
+        </w:r>
+      </w:hyperlink>
+    </w:p>
+    <w:p>
+      <w:pPr>
+        <w:pStyle w:val="ListParagraph"/>
+        <w:numPr>
+          <w:ilvl w:val="0"/>
+          <w:numId w:val="8"/>
+        </w:numPr>
+        <w:rPr>
+          <w:lang w:val="en-GB"/>
+        </w:rPr>
+      </w:pPr>
+      <w:r>
+        <w:rPr>
+          <w:lang w:val="en-GB"/>
+        </w:rPr>
+        <w:t xml:space="preserve">ALTER VIEW: </w:t>
+      </w:r>
+      <w:hyperlink r:id="rId24" w:history="1">
+        <w:r>
+          <w:rPr>
+            <w:rStyle w:val="Hyperlink"/>
+            <w:lang w:val="en-GB"/>
+          </w:rPr>
+          <w:t>https://neon.tech/postgresql/postgresql-views/postgresql-alter-view#introduction-to-the-postgresql-alter-view-statement</w:t>
+        </w:r>
+      </w:hyperlink>
+    </w:p>
+    <w:p>
+      <w:pPr>
+        <w:pStyle w:val="ListParagraph"/>
+        <w:rPr>
+          <w:lang w:val="en-GB"/>
+        </w:rPr>
+      </w:pPr>
     </w:p>
     <w:sectPr>
-      <w:headerReference w:type="default" r:id="rId16"/>
-      <w:footerReference w:type="default" r:id="rId17"/>
+      <w:headerReference w:type="default" r:id="rId25"/>
+      <w:footerReference w:type="default" r:id="rId26"/>
       <w:pgSz w:w="12240" w:h="15840"/>
       <w:pgMar w:top="1417" w:right="1701" w:bottom="1417" w:left="1701" w:header="708" w:footer="708" w:gutter="0"/>
       <w:cols w:space="708"/>
@@ -1499,6 +3005,208 @@
 <file path=word/numbering.xml><?xml version="1.0" encoding="utf-8"?>
 <w:numbering xmlns:wpc="http://schemas.microsoft.com/office/word/2010/wordprocessingCanvas" xmlns:cx="http://schemas.microsoft.com/office/drawing/2014/chartex" xmlns:cx1="http://schemas.microsoft.com/office/drawing/2015/9/8/chartex" xmlns:cx2="http://schemas.microsoft.com/office/drawing/2015/10/21/chartex" xmlns:cx3="http://schemas.microsoft.com/office/drawing/2016/5/9/chartex" xmlns:cx4="http://schemas.microsoft.com/office/drawing/2016/5/10/chartex" xmlns:cx5="http://schemas.microsoft.com/office/drawing/2016/5/11/chartex" xmlns:cx6="http://schemas.microsoft.com/office/drawing/2016/5/12/chartex" xmlns:cx7="http://schemas.microsoft.com/office/drawing/2016/5/13/chartex" xmlns:cx8="http://schemas.microsoft.com/office/drawing/2016/5/14/chartex" xmlns:mc="http://schemas.openxmlformats.org/markup-compatibility/2006" xmlns:aink="http://schemas.microsoft.com/office/drawing/2016/ink" xmlns:am3d="http://schemas.microsoft.com/office/drawing/2017/model3d" xmlns:o="urn:schemas-microsoft-com:office:office" xmlns:oel="http://schemas.microsoft.com/office/2019/extlst" xmlns:r="http://schemas.openxmlformats.org/officeDocument/2006/relationships" xmlns:m="http://schemas.openxmlformats.org/officeDocument/2006/math" xmlns:v="urn:schemas-microsoft-com:vml" xmlns:wp14="http://schemas.microsoft.com/office/word/2010/wordprocessingDrawing" xmlns:wp="http://schemas.openxmlformats.org/drawingml/2006/wordprocessingDrawing" xmlns:w10="urn:schemas-microsoft-com:office:word" xmlns:w="http://schemas.openxmlformats.org/wordprocessingml/2006/main" xmlns:w14="http://schemas.microsoft.com/office/word/2010/wordml" xmlns:w15="http://schemas.microsoft.com/office/word/2012/wordml" xmlns:w16cex="http://schemas.microsoft.com/office/word/2018/wordml/cex" xmlns:w16cid="http://schemas.microsoft.com/office/word/2016/wordml/cid" xmlns:w16="http://schemas.microsoft.com/office/word/2018/wordml" xmlns:w16du="http://schemas.microsoft.com/office/word/2023/wordml/word16du" xmlns:w16sdtdh="http://schemas.microsoft.com/office/word/2020/wordml/sdtdatahash" xmlns:w16se="http://schemas.microsoft.com/office/word/2015/wordml/symex" xmlns:wpg="http://schemas.microsoft.com/office/word/2010/wordprocessingGroup" xmlns:wpi="http://schemas.microsoft.com/office/word/2010/wordprocessingInk" xmlns:wne="http://schemas.microsoft.com/office/word/2006/wordml" xmlns:wps="http://schemas.microsoft.com/office/word/2010/wordprocessingShape" mc:Ignorable="w14 w15 w16se w16cid w16 w16cex w16sdtdh w16du wp14">
   <w:abstractNum w:abstractNumId="0" w15:restartNumberingAfterBreak="0">
+    <w:nsid w:val="0ADB2EBA"/>
+    <w:multiLevelType w:val="hybridMultilevel"/>
+    <w:tmpl w:val="AA307D08"/>
+    <w:lvl w:ilvl="0" w:tplc="08090001">
+      <w:start w:val="1"/>
+      <w:numFmt w:val="bullet"/>
+      <w:lvlText w:val=""/>
+      <w:lvlJc w:val="left"/>
+      <w:pPr>
+        <w:ind w:left="720" w:hanging="360"/>
+      </w:pPr>
+      <w:rPr>
+        <w:rFonts w:ascii="Symbol" w:hAnsi="Symbol" w:hint="default"/>
+      </w:rPr>
+    </w:lvl>
+    <w:lvl w:ilvl="1" w:tplc="08090003" w:tentative="1">
+      <w:start w:val="1"/>
+      <w:numFmt w:val="bullet"/>
+      <w:lvlText w:val="o"/>
+      <w:lvlJc w:val="left"/>
+      <w:pPr>
+        <w:ind w:left="1440" w:hanging="360"/>
+      </w:pPr>
+      <w:rPr>
+        <w:rFonts w:ascii="Courier New" w:hAnsi="Courier New" w:cs="Courier New" w:hint="default"/>
+      </w:rPr>
+    </w:lvl>
+    <w:lvl w:ilvl="2" w:tplc="08090005" w:tentative="1">
+      <w:start w:val="1"/>
+      <w:numFmt w:val="bullet"/>
+      <w:lvlText w:val=""/>
+      <w:lvlJc w:val="left"/>
+      <w:pPr>
+        <w:ind w:left="2160" w:hanging="360"/>
+      </w:pPr>
+      <w:rPr>
+        <w:rFonts w:ascii="Wingdings" w:hAnsi="Wingdings" w:hint="default"/>
+      </w:rPr>
+    </w:lvl>
+    <w:lvl w:ilvl="3" w:tplc="08090001" w:tentative="1">
+      <w:start w:val="1"/>
+      <w:numFmt w:val="bullet"/>
+      <w:lvlText w:val=""/>
+      <w:lvlJc w:val="left"/>
+      <w:pPr>
+        <w:ind w:left="2880" w:hanging="360"/>
+      </w:pPr>
+      <w:rPr>
+        <w:rFonts w:ascii="Symbol" w:hAnsi="Symbol" w:hint="default"/>
+      </w:rPr>
+    </w:lvl>
+    <w:lvl w:ilvl="4" w:tplc="08090003" w:tentative="1">
+      <w:start w:val="1"/>
+      <w:numFmt w:val="bullet"/>
+      <w:lvlText w:val="o"/>
+      <w:lvlJc w:val="left"/>
+      <w:pPr>
+        <w:ind w:left="3600" w:hanging="360"/>
+      </w:pPr>
+      <w:rPr>
+        <w:rFonts w:ascii="Courier New" w:hAnsi="Courier New" w:cs="Courier New" w:hint="default"/>
+      </w:rPr>
+    </w:lvl>
+    <w:lvl w:ilvl="5" w:tplc="08090005" w:tentative="1">
+      <w:start w:val="1"/>
+      <w:numFmt w:val="bullet"/>
+      <w:lvlText w:val=""/>
+      <w:lvlJc w:val="left"/>
+      <w:pPr>
+        <w:ind w:left="4320" w:hanging="360"/>
+      </w:pPr>
+      <w:rPr>
+        <w:rFonts w:ascii="Wingdings" w:hAnsi="Wingdings" w:hint="default"/>
+      </w:rPr>
+    </w:lvl>
+    <w:lvl w:ilvl="6" w:tplc="08090001" w:tentative="1">
+      <w:start w:val="1"/>
+      <w:numFmt w:val="bullet"/>
+      <w:lvlText w:val=""/>
+      <w:lvlJc w:val="left"/>
+      <w:pPr>
+        <w:ind w:left="5040" w:hanging="360"/>
+      </w:pPr>
+      <w:rPr>
+        <w:rFonts w:ascii="Symbol" w:hAnsi="Symbol" w:hint="default"/>
+      </w:rPr>
+    </w:lvl>
+    <w:lvl w:ilvl="7" w:tplc="08090003" w:tentative="1">
+      <w:start w:val="1"/>
+      <w:numFmt w:val="bullet"/>
+      <w:lvlText w:val="o"/>
+      <w:lvlJc w:val="left"/>
+      <w:pPr>
+        <w:ind w:left="5760" w:hanging="360"/>
+      </w:pPr>
+      <w:rPr>
+        <w:rFonts w:ascii="Courier New" w:hAnsi="Courier New" w:cs="Courier New" w:hint="default"/>
+      </w:rPr>
+    </w:lvl>
+    <w:lvl w:ilvl="8" w:tplc="08090005" w:tentative="1">
+      <w:start w:val="1"/>
+      <w:numFmt w:val="bullet"/>
+      <w:lvlText w:val=""/>
+      <w:lvlJc w:val="left"/>
+      <w:pPr>
+        <w:ind w:left="6480" w:hanging="360"/>
+      </w:pPr>
+      <w:rPr>
+        <w:rFonts w:ascii="Wingdings" w:hAnsi="Wingdings" w:hint="default"/>
+      </w:rPr>
+    </w:lvl>
+  </w:abstractNum>
+  <w:abstractNum w:abstractNumId="1" w15:restartNumberingAfterBreak="0">
+    <w:nsid w:val="2229372F"/>
+    <w:multiLevelType w:val="hybridMultilevel"/>
+    <w:tmpl w:val="1CAC6368"/>
+    <w:lvl w:ilvl="0" w:tplc="08090019">
+      <w:start w:val="1"/>
+      <w:numFmt w:val="lowerLetter"/>
+      <w:lvlText w:val="%1."/>
+      <w:lvlJc w:val="left"/>
+      <w:pPr>
+        <w:ind w:left="1068" w:hanging="360"/>
+      </w:pPr>
+      <w:rPr>
+        <w:rFonts w:hint="default"/>
+      </w:rPr>
+    </w:lvl>
+    <w:lvl w:ilvl="1" w:tplc="08090019" w:tentative="1">
+      <w:start w:val="1"/>
+      <w:numFmt w:val="lowerLetter"/>
+      <w:lvlText w:val="%2."/>
+      <w:lvlJc w:val="left"/>
+      <w:pPr>
+        <w:ind w:left="1788" w:hanging="360"/>
+      </w:pPr>
+    </w:lvl>
+    <w:lvl w:ilvl="2" w:tplc="0809001B" w:tentative="1">
+      <w:start w:val="1"/>
+      <w:numFmt w:val="lowerRoman"/>
+      <w:lvlText w:val="%3."/>
+      <w:lvlJc w:val="right"/>
+      <w:pPr>
+        <w:ind w:left="2508" w:hanging="180"/>
+      </w:pPr>
+    </w:lvl>
+    <w:lvl w:ilvl="3" w:tplc="0809000F" w:tentative="1">
+      <w:start w:val="1"/>
+      <w:numFmt w:val="decimal"/>
+      <w:lvlText w:val="%4."/>
+      <w:lvlJc w:val="left"/>
+      <w:pPr>
+        <w:ind w:left="3228" w:hanging="360"/>
+      </w:pPr>
+    </w:lvl>
+    <w:lvl w:ilvl="4" w:tplc="08090019" w:tentative="1">
+      <w:start w:val="1"/>
+      <w:numFmt w:val="lowerLetter"/>
+      <w:lvlText w:val="%5."/>
+      <w:lvlJc w:val="left"/>
+      <w:pPr>
+        <w:ind w:left="3948" w:hanging="360"/>
+      </w:pPr>
+    </w:lvl>
+    <w:lvl w:ilvl="5" w:tplc="0809001B" w:tentative="1">
+      <w:start w:val="1"/>
+      <w:numFmt w:val="lowerRoman"/>
+      <w:lvlText w:val="%6."/>
+      <w:lvlJc w:val="right"/>
+      <w:pPr>
+        <w:ind w:left="4668" w:hanging="180"/>
+      </w:pPr>
+    </w:lvl>
+    <w:lvl w:ilvl="6" w:tplc="0809000F" w:tentative="1">
+      <w:start w:val="1"/>
+      <w:numFmt w:val="decimal"/>
+      <w:lvlText w:val="%7."/>
+      <w:lvlJc w:val="left"/>
+      <w:pPr>
+        <w:ind w:left="5388" w:hanging="360"/>
+      </w:pPr>
+    </w:lvl>
+    <w:lvl w:ilvl="7" w:tplc="08090019" w:tentative="1">
+      <w:start w:val="1"/>
+      <w:numFmt w:val="lowerLetter"/>
+      <w:lvlText w:val="%8."/>
+      <w:lvlJc w:val="left"/>
+      <w:pPr>
+        <w:ind w:left="6108" w:hanging="360"/>
+      </w:pPr>
+    </w:lvl>
+    <w:lvl w:ilvl="8" w:tplc="0809001B" w:tentative="1">
+      <w:start w:val="1"/>
+      <w:numFmt w:val="lowerRoman"/>
+      <w:lvlText w:val="%9."/>
+      <w:lvlJc w:val="right"/>
+      <w:pPr>
+        <w:ind w:left="6828" w:hanging="180"/>
+      </w:pPr>
+    </w:lvl>
+  </w:abstractNum>
+  <w:abstractNum w:abstractNumId="2" w15:restartNumberingAfterBreak="0">
     <w:nsid w:val="25A324D3"/>
     <w:multiLevelType w:val="hybridMultilevel"/>
     <w:tmpl w:val="519C53C4"/>
@@ -1587,7 +3295,7 @@
       </w:pPr>
     </w:lvl>
   </w:abstractNum>
-  <w:abstractNum w:abstractNumId="1" w15:restartNumberingAfterBreak="0">
+  <w:abstractNum w:abstractNumId="3" w15:restartNumberingAfterBreak="0">
     <w:nsid w:val="32122437"/>
     <w:multiLevelType w:val="hybridMultilevel"/>
     <w:tmpl w:val="3C62CEE4"/>
@@ -1676,7 +3384,185 @@
       </w:pPr>
     </w:lvl>
   </w:abstractNum>
-  <w:abstractNum w:abstractNumId="2" w15:restartNumberingAfterBreak="0">
+  <w:abstractNum w:abstractNumId="4" w15:restartNumberingAfterBreak="0">
+    <w:nsid w:val="3E90693D"/>
+    <w:multiLevelType w:val="hybridMultilevel"/>
+    <w:tmpl w:val="BD807FB2"/>
+    <w:lvl w:ilvl="0" w:tplc="016E5A9E">
+      <w:start w:val="1"/>
+      <w:numFmt w:val="decimal"/>
+      <w:lvlText w:val="%1)"/>
+      <w:lvlJc w:val="left"/>
+      <w:pPr>
+        <w:ind w:left="1780" w:hanging="360"/>
+      </w:pPr>
+      <w:rPr>
+        <w:rFonts w:hint="default"/>
+      </w:rPr>
+    </w:lvl>
+    <w:lvl w:ilvl="1" w:tplc="08090019" w:tentative="1">
+      <w:start w:val="1"/>
+      <w:numFmt w:val="lowerLetter"/>
+      <w:lvlText w:val="%2."/>
+      <w:lvlJc w:val="left"/>
+      <w:pPr>
+        <w:ind w:left="2500" w:hanging="360"/>
+      </w:pPr>
+    </w:lvl>
+    <w:lvl w:ilvl="2" w:tplc="0809001B" w:tentative="1">
+      <w:start w:val="1"/>
+      <w:numFmt w:val="lowerRoman"/>
+      <w:lvlText w:val="%3."/>
+      <w:lvlJc w:val="right"/>
+      <w:pPr>
+        <w:ind w:left="3220" w:hanging="180"/>
+      </w:pPr>
+    </w:lvl>
+    <w:lvl w:ilvl="3" w:tplc="0809000F" w:tentative="1">
+      <w:start w:val="1"/>
+      <w:numFmt w:val="decimal"/>
+      <w:lvlText w:val="%4."/>
+      <w:lvlJc w:val="left"/>
+      <w:pPr>
+        <w:ind w:left="3940" w:hanging="360"/>
+      </w:pPr>
+    </w:lvl>
+    <w:lvl w:ilvl="4" w:tplc="08090019" w:tentative="1">
+      <w:start w:val="1"/>
+      <w:numFmt w:val="lowerLetter"/>
+      <w:lvlText w:val="%5."/>
+      <w:lvlJc w:val="left"/>
+      <w:pPr>
+        <w:ind w:left="4660" w:hanging="360"/>
+      </w:pPr>
+    </w:lvl>
+    <w:lvl w:ilvl="5" w:tplc="0809001B" w:tentative="1">
+      <w:start w:val="1"/>
+      <w:numFmt w:val="lowerRoman"/>
+      <w:lvlText w:val="%6."/>
+      <w:lvlJc w:val="right"/>
+      <w:pPr>
+        <w:ind w:left="5380" w:hanging="180"/>
+      </w:pPr>
+    </w:lvl>
+    <w:lvl w:ilvl="6" w:tplc="0809000F" w:tentative="1">
+      <w:start w:val="1"/>
+      <w:numFmt w:val="decimal"/>
+      <w:lvlText w:val="%7."/>
+      <w:lvlJc w:val="left"/>
+      <w:pPr>
+        <w:ind w:left="6100" w:hanging="360"/>
+      </w:pPr>
+    </w:lvl>
+    <w:lvl w:ilvl="7" w:tplc="08090019" w:tentative="1">
+      <w:start w:val="1"/>
+      <w:numFmt w:val="lowerLetter"/>
+      <w:lvlText w:val="%8."/>
+      <w:lvlJc w:val="left"/>
+      <w:pPr>
+        <w:ind w:left="6820" w:hanging="360"/>
+      </w:pPr>
+    </w:lvl>
+    <w:lvl w:ilvl="8" w:tplc="0809001B" w:tentative="1">
+      <w:start w:val="1"/>
+      <w:numFmt w:val="lowerRoman"/>
+      <w:lvlText w:val="%9."/>
+      <w:lvlJc w:val="right"/>
+      <w:pPr>
+        <w:ind w:left="7540" w:hanging="180"/>
+      </w:pPr>
+    </w:lvl>
+  </w:abstractNum>
+  <w:abstractNum w:abstractNumId="5" w15:restartNumberingAfterBreak="0">
+    <w:nsid w:val="5FA17639"/>
+    <w:multiLevelType w:val="hybridMultilevel"/>
+    <w:tmpl w:val="ED546D10"/>
+    <w:lvl w:ilvl="0" w:tplc="08090019">
+      <w:start w:val="1"/>
+      <w:numFmt w:val="lowerLetter"/>
+      <w:lvlText w:val="%1."/>
+      <w:lvlJc w:val="left"/>
+      <w:pPr>
+        <w:ind w:left="1068" w:hanging="360"/>
+      </w:pPr>
+      <w:rPr>
+        <w:rFonts w:hint="default"/>
+      </w:rPr>
+    </w:lvl>
+    <w:lvl w:ilvl="1" w:tplc="08090019" w:tentative="1">
+      <w:start w:val="1"/>
+      <w:numFmt w:val="lowerLetter"/>
+      <w:lvlText w:val="%2."/>
+      <w:lvlJc w:val="left"/>
+      <w:pPr>
+        <w:ind w:left="1788" w:hanging="360"/>
+      </w:pPr>
+    </w:lvl>
+    <w:lvl w:ilvl="2" w:tplc="0809001B" w:tentative="1">
+      <w:start w:val="1"/>
+      <w:numFmt w:val="lowerRoman"/>
+      <w:lvlText w:val="%3."/>
+      <w:lvlJc w:val="right"/>
+      <w:pPr>
+        <w:ind w:left="2508" w:hanging="180"/>
+      </w:pPr>
+    </w:lvl>
+    <w:lvl w:ilvl="3" w:tplc="0809000F" w:tentative="1">
+      <w:start w:val="1"/>
+      <w:numFmt w:val="decimal"/>
+      <w:lvlText w:val="%4."/>
+      <w:lvlJc w:val="left"/>
+      <w:pPr>
+        <w:ind w:left="3228" w:hanging="360"/>
+      </w:pPr>
+    </w:lvl>
+    <w:lvl w:ilvl="4" w:tplc="08090019" w:tentative="1">
+      <w:start w:val="1"/>
+      <w:numFmt w:val="lowerLetter"/>
+      <w:lvlText w:val="%5."/>
+      <w:lvlJc w:val="left"/>
+      <w:pPr>
+        <w:ind w:left="3948" w:hanging="360"/>
+      </w:pPr>
+    </w:lvl>
+    <w:lvl w:ilvl="5" w:tplc="0809001B" w:tentative="1">
+      <w:start w:val="1"/>
+      <w:numFmt w:val="lowerRoman"/>
+      <w:lvlText w:val="%6."/>
+      <w:lvlJc w:val="right"/>
+      <w:pPr>
+        <w:ind w:left="4668" w:hanging="180"/>
+      </w:pPr>
+    </w:lvl>
+    <w:lvl w:ilvl="6" w:tplc="0809000F" w:tentative="1">
+      <w:start w:val="1"/>
+      <w:numFmt w:val="decimal"/>
+      <w:lvlText w:val="%7."/>
+      <w:lvlJc w:val="left"/>
+      <w:pPr>
+        <w:ind w:left="5388" w:hanging="360"/>
+      </w:pPr>
+    </w:lvl>
+    <w:lvl w:ilvl="7" w:tplc="08090019" w:tentative="1">
+      <w:start w:val="1"/>
+      <w:numFmt w:val="lowerLetter"/>
+      <w:lvlText w:val="%8."/>
+      <w:lvlJc w:val="left"/>
+      <w:pPr>
+        <w:ind w:left="6108" w:hanging="360"/>
+      </w:pPr>
+    </w:lvl>
+    <w:lvl w:ilvl="8" w:tplc="0809001B" w:tentative="1">
+      <w:start w:val="1"/>
+      <w:numFmt w:val="lowerRoman"/>
+      <w:lvlText w:val="%9."/>
+      <w:lvlJc w:val="right"/>
+      <w:pPr>
+        <w:ind w:left="6828" w:hanging="180"/>
+      </w:pPr>
+    </w:lvl>
+  </w:abstractNum>
+  <w:abstractNum w:abstractNumId="6" w15:restartNumberingAfterBreak="0">
     <w:nsid w:val="67A608F5"/>
     <w:multiLevelType w:val="hybridMultilevel"/>
     <w:tmpl w:val="7AAEC938"/>
@@ -1789,7 +3675,7 @@
       </w:rPr>
     </w:lvl>
   </w:abstractNum>
-  <w:abstractNum w:abstractNumId="3" w15:restartNumberingAfterBreak="0">
+  <w:abstractNum w:abstractNumId="7" w15:restartNumberingAfterBreak="0">
     <w:nsid w:val="7A0F6433"/>
     <w:multiLevelType w:val="hybridMultilevel"/>
     <w:tmpl w:val="FDD6BCF8"/>
@@ -1879,16 +3765,28 @@
     </w:lvl>
   </w:abstractNum>
   <w:num w:numId="1" w16cid:durableId="1104810126">
+    <w:abstractNumId w:val="6"/>
+  </w:num>
+  <w:num w:numId="2" w16cid:durableId="1133987702">
     <w:abstractNumId w:val="2"/>
   </w:num>
-  <w:num w:numId="2" w16cid:durableId="1133987702">
-    <w:abstractNumId w:val="0"/>
+  <w:num w:numId="3" w16cid:durableId="1960839694">
+    <w:abstractNumId w:val="3"/>
   </w:num>
-  <w:num w:numId="3" w16cid:durableId="1960839694">
+  <w:num w:numId="4" w16cid:durableId="2099788112">
+    <w:abstractNumId w:val="7"/>
+  </w:num>
+  <w:num w:numId="5" w16cid:durableId="1635402378">
+    <w:abstractNumId w:val="5"/>
+  </w:num>
+  <w:num w:numId="6" w16cid:durableId="1346831703">
     <w:abstractNumId w:val="1"/>
   </w:num>
-  <w:num w:numId="4" w16cid:durableId="2099788112">
-    <w:abstractNumId w:val="3"/>
+  <w:num w:numId="7" w16cid:durableId="475730534">
+    <w:abstractNumId w:val="4"/>
+  </w:num>
+  <w:num w:numId="8" w16cid:durableId="1022778280">
+    <w:abstractNumId w:val="0"/>
   </w:num>
 </w:numbering>
 </file>
@@ -2585,6 +4483,29 @@
       <w:szCs w:val="18"/>
     </w:rPr>
   </w:style>
+  <w:style w:type="character" w:styleId="Hyperlink">
+    <w:name w:val="Hyperlink"/>
+    <w:basedOn w:val="DefaultParagraphFont"/>
+    <w:uiPriority w:val="99"/>
+    <w:unhideWhenUsed/>
+    <w:rsid w:val="00781187"/>
+    <w:rPr>
+      <w:color w:val="0563C1" w:themeColor="hyperlink"/>
+      <w:u w:val="single"/>
+    </w:rPr>
+  </w:style>
+  <w:style w:type="character" w:styleId="UnresolvedMention">
+    <w:name w:val="Unresolved Mention"/>
+    <w:basedOn w:val="DefaultParagraphFont"/>
+    <w:uiPriority w:val="99"/>
+    <w:semiHidden/>
+    <w:unhideWhenUsed/>
+    <w:rsid w:val="00781187"/>
+    <w:rPr>
+      <w:color w:val="605E5C"/>
+      <w:shd w:val="clear" w:color="auto" w:fill="E1DFDD"/>
+    </w:rPr>
+  </w:style>
 </w:styles>
 </file>
 

</xml_diff>